<commit_message>
fixed spacing in resume
</commit_message>
<xml_diff>
--- a/docs/AaronMagder.docx
+++ b/docs/AaronMagder.docx
@@ -11,14 +11,26 @@
           <w:sz w:val="72"/>
         </w:rPr>
       </w:pPr>
+      <w:bookmarkStart w:id="0" w:name="_GoBack"/>
+      <w:bookmarkEnd w:id="0"/>
       <w:r>
         <w:rPr>
           <w:rFonts w:ascii="Trebuchet MS" w:hAnsi="Trebuchet MS"/>
           <w:b/>
           <w:sz w:val="72"/>
         </w:rPr>
-        <w:t>Aaron Magder</w:t>
+        <w:t xml:space="preserve">Aaron </w:t>
       </w:r>
+      <w:proofErr w:type="spellStart"/>
+      <w:r>
+        <w:rPr>
+          <w:rFonts w:ascii="Trebuchet MS" w:hAnsi="Trebuchet MS"/>
+          <w:b/>
+          <w:sz w:val="72"/>
+        </w:rPr>
+        <w:t>Magder</w:t>
+      </w:r>
+      <w:proofErr w:type="spellEnd"/>
     </w:p>
     <w:tbl>
       <w:tblPr>
@@ -391,12 +403,21 @@
                 <w:sz w:val="24"/>
               </w:rPr>
             </w:pPr>
+            <w:proofErr w:type="spellStart"/>
             <w:r>
               <w:rPr>
                 <w:b/>
                 <w:sz w:val="24"/>
               </w:rPr>
-              <w:t>ePortfolio Assistant</w:t>
+              <w:t>ePortfolio</w:t>
+            </w:r>
+            <w:proofErr w:type="spellEnd"/>
+            <w:r>
+              <w:rPr>
+                <w:b/>
+                <w:sz w:val="24"/>
+              </w:rPr>
+              <w:t xml:space="preserve"> Assistant</w:t>
             </w:r>
           </w:p>
           <w:p>
@@ -512,12 +533,21 @@
                 <w:rFonts w:ascii="Century Gothic" w:hAnsi="Century Gothic"/>
               </w:rPr>
             </w:pPr>
+            <w:proofErr w:type="spellStart"/>
             <w:r>
               <w:rPr>
                 <w:rFonts w:ascii="Century Gothic" w:hAnsi="Century Gothic"/>
                 <w:sz w:val="24"/>
               </w:rPr>
-              <w:t>Halton Hills Hydro</w:t>
+              <w:t>Halton</w:t>
+            </w:r>
+            <w:proofErr w:type="spellEnd"/>
+            <w:r>
+              <w:rPr>
+                <w:rFonts w:ascii="Century Gothic" w:hAnsi="Century Gothic"/>
+                <w:sz w:val="24"/>
+              </w:rPr>
+              <w:t xml:space="preserve"> Hills Hydro</w:t>
             </w:r>
           </w:p>
           <w:p>
@@ -608,7 +638,7 @@
           </w:tblBorders>
         </w:tblPrEx>
         <w:trPr>
-          <w:trHeight w:val="1276"/>
+          <w:trHeight w:val="1080"/>
         </w:trPr>
         <w:tc>
           <w:tcPr>
@@ -638,8 +668,6 @@
               </w:rPr>
               <w:t>Supervisor</w:t>
             </w:r>
-            <w:bookmarkStart w:id="0" w:name="_GoBack"/>
-            <w:bookmarkEnd w:id="0"/>
           </w:p>
           <w:p>
             <w:r>
@@ -1410,8 +1438,13 @@
                     <w:jc w:val="right"/>
                   </w:pPr>
                   <w:r>
-                    <w:t>Scripting/Programming/Web Dev</w:t>
+                    <w:t xml:space="preserve">Scripting/Programming/Web </w:t>
                   </w:r>
+                  <w:proofErr w:type="spellStart"/>
+                  <w:r>
+                    <w:t>Dev</w:t>
+                  </w:r>
+                  <w:proofErr w:type="spellEnd"/>
                 </w:p>
               </w:tc>
               <w:tc>
@@ -1545,8 +1578,13 @@
             <w:tcW w:w="5495" w:type="dxa"/>
           </w:tcPr>
           <w:p>
-            <w:r>
-              <w:t>Comptia A+ Certification</w:t>
+            <w:proofErr w:type="spellStart"/>
+            <w:r>
+              <w:t>Comptia</w:t>
+            </w:r>
+            <w:proofErr w:type="spellEnd"/>
+            <w:r>
+              <w:t xml:space="preserve"> A+ Certification</w:t>
             </w:r>
           </w:p>
         </w:tc>
@@ -2687,7 +2725,7 @@
 </file>
 
 <file path=customXml/itemProps1.xml><?xml version="1.0" encoding="utf-8"?>
-<ds:datastoreItem xmlns:ds="http://schemas.openxmlformats.org/officeDocument/2006/customXml" ds:itemID="{949A902C-1E7A-45A3-9092-5FA9DD4CDB31}">
+<ds:datastoreItem xmlns:ds="http://schemas.openxmlformats.org/officeDocument/2006/customXml" ds:itemID="{9637585B-0373-4F04-8BFB-D3CF85B697AF}">
   <ds:schemaRefs>
     <ds:schemaRef ds:uri="http://schemas.openxmlformats.org/officeDocument/2006/bibliography"/>
   </ds:schemaRefs>

</xml_diff>